<commit_message>
options, comment, and auxiliary file-- cleanup
</commit_message>
<xml_diff>
--- a/_mid_can_notes.docx
+++ b/_mid_can_notes.docx
@@ -21,12 +21,7 @@
         <w:spacing w:after="0" w:line="240" w:lineRule="auto"/>
       </w:pPr>
       <w:r>
-        <w:t xml:space="preserve">Mid can review due on </w:t>
-      </w:r>
-      <w:bookmarkStart w:id="0" w:name="_GoBack"/>
-      <w:bookmarkEnd w:id="0"/>
-      <w:r>
-        <w:t>paper Feb 19</w:t>
+        <w:t>Mid can review due on paper Feb 19</w:t>
       </w:r>
     </w:p>
     <w:p>
@@ -904,18 +899,16 @@
         </w:rPr>
         <w:t xml:space="preserve">Report length: 3,000 </w:t>
       </w:r>
-      <w:proofErr w:type="gramStart"/>
-      <w:r>
-        <w:rPr>
-          <w:rFonts w:ascii="Helvetica" w:eastAsia="Times New Roman" w:hAnsi="Helvetica" w:cs="Helvetica"/>
-          <w:color w:val="3C4043"/>
-          <w:sz w:val="20"/>
-          <w:szCs w:val="21"/>
-          <w:lang w:eastAsia="en-AU"/>
-        </w:rPr>
-        <w:t>-  5,000</w:t>
-      </w:r>
-      <w:proofErr w:type="gramEnd"/>
+      <w:r>
+        <w:rPr>
+          <w:rFonts w:ascii="Helvetica" w:eastAsia="Times New Roman" w:hAnsi="Helvetica" w:cs="Helvetica"/>
+          <w:color w:val="3C4043"/>
+          <w:sz w:val="20"/>
+          <w:szCs w:val="21"/>
+          <w:lang w:eastAsia="en-AU"/>
+        </w:rPr>
+        <w:t>- 5,000</w:t>
+      </w:r>
       <w:r>
         <w:rPr>
           <w:rFonts w:ascii="Helvetica" w:eastAsia="Times New Roman" w:hAnsi="Helvetica" w:cs="Helvetica"/>
@@ -975,18 +968,16 @@
         </w:rPr>
         <w:t xml:space="preserve">Proposed </w:t>
       </w:r>
-      <w:proofErr w:type="gramStart"/>
-      <w:r>
-        <w:rPr>
-          <w:rFonts w:ascii="Helvetica" w:eastAsia="Times New Roman" w:hAnsi="Helvetica" w:cs="Helvetica"/>
-          <w:color w:val="3C4043"/>
-          <w:sz w:val="20"/>
-          <w:szCs w:val="21"/>
-          <w:lang w:eastAsia="en-AU"/>
-        </w:rPr>
-        <w:t>report  structure</w:t>
-      </w:r>
-      <w:proofErr w:type="gramEnd"/>
+      <w:r>
+        <w:rPr>
+          <w:rFonts w:ascii="Helvetica" w:eastAsia="Times New Roman" w:hAnsi="Helvetica" w:cs="Helvetica"/>
+          <w:color w:val="3C4043"/>
+          <w:sz w:val="20"/>
+          <w:szCs w:val="21"/>
+          <w:lang w:eastAsia="en-AU"/>
+        </w:rPr>
+        <w:t>report structure</w:t>
+      </w:r>
       <w:r>
         <w:rPr>
           <w:rFonts w:ascii="Helvetica" w:eastAsia="Times New Roman" w:hAnsi="Helvetica" w:cs="Helvetica"/>
@@ -1034,6 +1025,26 @@
         </w:rPr>
         <w:br/>
       </w:r>
+      <w:r>
+        <w:rPr>
+          <w:rFonts w:ascii="Helvetica" w:eastAsia="Times New Roman" w:hAnsi="Helvetica" w:cs="Helvetica"/>
+          <w:color w:val="3C4043"/>
+          <w:sz w:val="20"/>
+          <w:szCs w:val="21"/>
+          <w:lang w:eastAsia="en-AU"/>
+        </w:rPr>
+        <w:t>- Motivation</w:t>
+      </w:r>
+      <w:r>
+        <w:rPr>
+          <w:rFonts w:ascii="Helvetica" w:eastAsia="Times New Roman" w:hAnsi="Helvetica" w:cs="Helvetica"/>
+          <w:color w:val="3C4043"/>
+          <w:sz w:val="20"/>
+          <w:szCs w:val="21"/>
+          <w:lang w:eastAsia="en-AU"/>
+        </w:rPr>
+        <w:t xml:space="preserve">/current state of the field and an identification of </w:t>
+      </w:r>
       <w:proofErr w:type="gramStart"/>
       <w:r>
         <w:rPr>
@@ -1043,7 +1054,7 @@
           <w:szCs w:val="21"/>
           <w:lang w:eastAsia="en-AU"/>
         </w:rPr>
-        <w:t>-  Motivation</w:t>
+        <w:t>a  gap</w:t>
       </w:r>
       <w:proofErr w:type="gramEnd"/>
       <w:r>
@@ -1054,7 +1065,7 @@
           <w:szCs w:val="21"/>
           <w:lang w:eastAsia="en-AU"/>
         </w:rPr>
-        <w:t>/current state of the field and an identification of a  gap in knowledge</w:t>
+        <w:t xml:space="preserve"> in knowledge</w:t>
       </w:r>
       <w:r>
         <w:rPr>
@@ -1065,7 +1076,7 @@
           <w:lang w:eastAsia="en-AU"/>
         </w:rPr>
         <w:br/>
-        <w:t>-  Research Objective</w:t>
+        <w:t>- Research Objective</w:t>
       </w:r>
       <w:r>
         <w:rPr>
@@ -1076,7 +1087,7 @@
           <w:lang w:eastAsia="en-AU"/>
         </w:rPr>
         <w:br/>
-        <w:t>-  Methodology/method/data-collection &amp; analysis</w:t>
+        <w:t>- Methodology/method/data-collection &amp; analysis</w:t>
       </w:r>
     </w:p>
     <w:p>
@@ -1132,18 +1143,16 @@
         </w:rPr>
         <w:t xml:space="preserve">Proposed Thesis Structure – including a table of the </w:t>
       </w:r>
-      <w:proofErr w:type="gramStart"/>
-      <w:r>
-        <w:rPr>
-          <w:rFonts w:ascii="Helvetica" w:eastAsia="Times New Roman" w:hAnsi="Helvetica" w:cs="Helvetica"/>
-          <w:color w:val="3C4043"/>
-          <w:sz w:val="20"/>
-          <w:szCs w:val="21"/>
-          <w:lang w:eastAsia="en-AU"/>
-        </w:rPr>
-        <w:t>writing  status</w:t>
-      </w:r>
-      <w:proofErr w:type="gramEnd"/>
+      <w:r>
+        <w:rPr>
+          <w:rFonts w:ascii="Helvetica" w:eastAsia="Times New Roman" w:hAnsi="Helvetica" w:cs="Helvetica"/>
+          <w:color w:val="3C4043"/>
+          <w:sz w:val="20"/>
+          <w:szCs w:val="21"/>
+          <w:lang w:eastAsia="en-AU"/>
+        </w:rPr>
+        <w:t>writing status</w:t>
+      </w:r>
     </w:p>
     <w:p>
       <w:pPr>
@@ -1207,28 +1216,7 @@
           <w:lang w:eastAsia="en-AU"/>
         </w:rPr>
         <w:br/>
-      </w:r>
-      <w:proofErr w:type="gramStart"/>
-      <w:r>
-        <w:rPr>
-          <w:rFonts w:ascii="Helvetica" w:eastAsia="Times New Roman" w:hAnsi="Helvetica" w:cs="Helvetica"/>
-          <w:color w:val="3C4043"/>
-          <w:sz w:val="20"/>
-          <w:szCs w:val="21"/>
-          <w:lang w:eastAsia="en-AU"/>
-        </w:rPr>
-        <w:t>-  Resources</w:t>
-      </w:r>
-      <w:proofErr w:type="gramEnd"/>
-      <w:r>
-        <w:rPr>
-          <w:rFonts w:ascii="Helvetica" w:eastAsia="Times New Roman" w:hAnsi="Helvetica" w:cs="Helvetica"/>
-          <w:color w:val="3C4043"/>
-          <w:sz w:val="20"/>
-          <w:szCs w:val="21"/>
-          <w:lang w:eastAsia="en-AU"/>
-        </w:rPr>
-        <w:t>/funding requests</w:t>
+        <w:t>- Resources/funding requests</w:t>
       </w:r>
       <w:r>
         <w:rPr>
@@ -1239,7 +1227,7 @@
           <w:lang w:eastAsia="en-AU"/>
         </w:rPr>
         <w:br/>
-        <w:t>-  Absence of student/supervisor</w:t>
+        <w:t>- Absence of student/supervisor</w:t>
       </w:r>
       <w:r>
         <w:rPr>
@@ -1250,7 +1238,7 @@
           <w:lang w:eastAsia="en-AU"/>
         </w:rPr>
         <w:br/>
-        <w:t>-  Other issues.</w:t>
+        <w:t>- Other issues.</w:t>
       </w:r>
     </w:p>
     <w:p>
@@ -1273,82 +1261,30 @@
           <w:szCs w:val="21"/>
           <w:lang w:eastAsia="en-AU"/>
         </w:rPr>
-        <w:t xml:space="preserve">In addition, </w:t>
-      </w:r>
-      <w:proofErr w:type="gramStart"/>
-      <w:r>
-        <w:rPr>
-          <w:rFonts w:ascii="Helvetica" w:eastAsia="Times New Roman" w:hAnsi="Helvetica" w:cs="Helvetica"/>
-          <w:color w:val="3C4043"/>
-          <w:sz w:val="20"/>
-          <w:szCs w:val="21"/>
-          <w:lang w:eastAsia="en-AU"/>
-        </w:rPr>
-        <w:t>the  Report</w:t>
-      </w:r>
-      <w:proofErr w:type="gramEnd"/>
-      <w:r>
-        <w:rPr>
-          <w:rFonts w:ascii="Helvetica" w:eastAsia="Times New Roman" w:hAnsi="Helvetica" w:cs="Helvetica"/>
-          <w:color w:val="3C4043"/>
-          <w:sz w:val="20"/>
-          <w:szCs w:val="21"/>
-          <w:lang w:eastAsia="en-AU"/>
-        </w:rPr>
-        <w:t xml:space="preserve"> can contain an appendix with material the student and the main  supervisor deem to be ready for the review. It can come in the form of a </w:t>
-      </w:r>
-      <w:proofErr w:type="gramStart"/>
-      <w:r>
-        <w:rPr>
-          <w:rFonts w:ascii="Helvetica" w:eastAsia="Times New Roman" w:hAnsi="Helvetica" w:cs="Helvetica"/>
-          <w:color w:val="3C4043"/>
-          <w:sz w:val="20"/>
-          <w:szCs w:val="21"/>
-          <w:lang w:eastAsia="en-AU"/>
-        </w:rPr>
-        <w:t>draft  thesis</w:t>
-      </w:r>
-      <w:proofErr w:type="gramEnd"/>
-      <w:r>
-        <w:rPr>
-          <w:rFonts w:ascii="Helvetica" w:eastAsia="Times New Roman" w:hAnsi="Helvetica" w:cs="Helvetica"/>
-          <w:color w:val="3C4043"/>
-          <w:sz w:val="20"/>
-          <w:szCs w:val="21"/>
-          <w:lang w:eastAsia="en-AU"/>
-        </w:rPr>
-        <w:t xml:space="preserve"> chapter (or an excerpt of the chapter) as long as it is material that  the student and  the main supervisor deem ready for the panel feedback. </w:t>
-      </w:r>
-      <w:proofErr w:type="gramStart"/>
-      <w:r>
-        <w:rPr>
-          <w:rFonts w:ascii="Helvetica" w:eastAsia="Times New Roman" w:hAnsi="Helvetica" w:cs="Helvetica"/>
-          <w:color w:val="3C4043"/>
-          <w:sz w:val="20"/>
-          <w:szCs w:val="21"/>
-          <w:lang w:eastAsia="en-AU"/>
-        </w:rPr>
-        <w:t>The  student</w:t>
-      </w:r>
-      <w:proofErr w:type="gramEnd"/>
-      <w:r>
-        <w:rPr>
-          <w:rFonts w:ascii="Helvetica" w:eastAsia="Times New Roman" w:hAnsi="Helvetica" w:cs="Helvetica"/>
-          <w:color w:val="3C4043"/>
-          <w:sz w:val="20"/>
-          <w:szCs w:val="21"/>
-          <w:lang w:eastAsia="en-AU"/>
-        </w:rPr>
-        <w:t xml:space="preserve"> could also attach a conference paper, or any draft of a paper written  by the student.</w:t>
-      </w:r>
-    </w:p>
-    <w:p>
-      <w:pPr>
-        <w:shd w:val="clear" w:color="auto" w:fill="FFFFFF" w:themeFill="background1"/>
-        <w:rPr>
-          <w:sz w:val="20"/>
-        </w:rPr>
-      </w:pPr>
+        <w:t>In addition, the Report can contain an appendix with material the student and the main supervisor deem to be ready for the review. It can come in the form of a draft thesis chapter (or an excerpt of the chapter) as long as it is material that the student and the main supervisor deem ready for the panel feedback. Th</w:t>
+      </w:r>
+      <w:r>
+        <w:rPr>
+          <w:rFonts w:ascii="Helvetica" w:eastAsia="Times New Roman" w:hAnsi="Helvetica" w:cs="Helvetica"/>
+          <w:color w:val="3C4043"/>
+          <w:sz w:val="20"/>
+          <w:szCs w:val="21"/>
+          <w:lang w:eastAsia="en-AU"/>
+        </w:rPr>
+        <w:t>e</w:t>
+      </w:r>
+      <w:r>
+        <w:rPr>
+          <w:rFonts w:ascii="Helvetica" w:eastAsia="Times New Roman" w:hAnsi="Helvetica" w:cs="Helvetica"/>
+          <w:color w:val="3C4043"/>
+          <w:sz w:val="20"/>
+          <w:szCs w:val="21"/>
+          <w:lang w:eastAsia="en-AU"/>
+        </w:rPr>
+        <w:t> student could also attach a conference paper, or any draft of a paper written by the student.</w:t>
+      </w:r>
+      <w:bookmarkStart w:id="0" w:name="_GoBack"/>
+      <w:bookmarkEnd w:id="0"/>
     </w:p>
     <w:sectPr>
       <w:headerReference w:type="default" r:id="rId14"/>

</xml_diff>